<commit_message>
Added pdf versions of consent form and info sheet
</commit_message>
<xml_diff>
--- a/participant_info_sheet.docx
+++ b/participant_info_sheet.docx
@@ -51,6 +51,7 @@
         <w:autoSpaceDE w:val="0"/>
         <w:autoSpaceDN w:val="0"/>
         <w:adjustRightInd w:val="0"/>
+        <w:spacing w:before="0"/>
         <w:ind w:left="1418" w:hanging="1418"/>
         <w:jc w:val="left"/>
         <w:rPr>
@@ -98,6 +99,7 @@
         <w:autoSpaceDE w:val="0"/>
         <w:autoSpaceDN w:val="0"/>
         <w:adjustRightInd w:val="0"/>
+        <w:spacing w:before="0"/>
         <w:ind w:left="1418" w:hanging="1418"/>
         <w:jc w:val="left"/>
         <w:rPr>
@@ -204,7 +206,12 @@
         <w:t>The software has been pre-loaded with vocabulary specifically for JAPN1023</w:t>
       </w:r>
       <w:r>
-        <w:t>, however the potential risk of participating is that you might change your study habits to incorporate this software and miss other important content. It is recommended that you use this software as an additional tool to assist your study, and not as a replacement.</w:t>
+        <w:t xml:space="preserve">, however the potential risk of participating is that you might change your study habits to incorporate this software and </w:t>
+      </w:r>
+      <w:bookmarkStart w:id="0" w:name="_GoBack"/>
+      <w:bookmarkEnd w:id="0"/>
+      <w:r>
+        <w:t>miss other important content. It is recommended that you use this software as an additional tool to assist your study, and not as a replacement.</w:t>
       </w:r>
       <w:r>
         <w:t xml:space="preserve"> </w:t>
@@ -221,24 +228,27 @@
     </w:p>
     <w:p>
       <w:r>
-        <w:t>Your participation in this study is completely voluntary and will not affect your grade in JAPN1023. Participation is anonymous – you will be identified only by a unique code handed</w:t>
-      </w:r>
-      <w:r>
-        <w:t xml:space="preserve"> out randomly upon your consent</w:t>
-      </w:r>
-      <w:r>
-        <w:t xml:space="preserve">. Data </w:t>
-      </w:r>
-      <w:r>
-        <w:t xml:space="preserve">on how you use the software will be collected and </w:t>
-      </w:r>
-      <w:r>
-        <w:t>stored confidentially and securely and in a form such that data cannot be linked with any individual. The teacher will have access to aggregate information on the class as a whole; however will not have access to information about individual students.</w:t>
+        <w:t>Your email address will be collected when you register online, however this will only be used to allow you to login and to send a password reset email if you forget your password.</w:t>
       </w:r>
     </w:p>
     <w:p>
-      <w:bookmarkStart w:id="0" w:name="_GoBack"/>
-      <w:bookmarkEnd w:id="0"/>
+      <w:r>
+        <w:t>Your participation in this study is completely voluntary and will not affect your grade in JAPN1023. Participation is anonymous – you will be identified only by a unique code handed</w:t>
+      </w:r>
+      <w:r>
+        <w:t xml:space="preserve"> out randomly upon your consent</w:t>
+      </w:r>
+      <w:r>
+        <w:t xml:space="preserve">. Data </w:t>
+      </w:r>
+      <w:r>
+        <w:t xml:space="preserve">on how you use the software will be collected and </w:t>
+      </w:r>
+      <w:r>
+        <w:t>stored confidentially and securely and in a form such that data cannot be linked with any individual. The teacher will have access to aggregate information on the class as a whole; however will not have access to information about individual students.</w:t>
+      </w:r>
+    </w:p>
+    <w:p>
       <w:r>
         <w:t xml:space="preserve">You may withdraw from the study at any time, either by logging in to the system using your code and password, or by contacting </w:t>
       </w:r>
@@ -353,7 +363,7 @@
     <w:r>
       <w:rPr>
         <w:noProof/>
-        <w:lang w:eastAsia="ja-JP"/>
+        <w:lang w:eastAsia="en-AU"/>
       </w:rPr>
       <mc:AlternateContent>
         <mc:Choice Requires="wps">
@@ -433,7 +443,7 @@
     <w:r>
       <w:rPr>
         <w:noProof/>
-        <w:lang w:eastAsia="ja-JP"/>
+        <w:lang w:eastAsia="en-AU"/>
       </w:rPr>
       <w:drawing>
         <wp:anchor distT="0" distB="0" distL="114300" distR="114300" simplePos="0" relativeHeight="251659264" behindDoc="0" locked="0" layoutInCell="1" allowOverlap="1">
@@ -501,7 +511,7 @@
     <w:r>
       <w:rPr>
         <w:noProof/>
-        <w:lang w:eastAsia="ja-JP"/>
+        <w:lang w:eastAsia="en-AU"/>
       </w:rPr>
       <mc:AlternateContent>
         <mc:Choice Requires="wps">
@@ -1182,7 +1192,7 @@
         <w:rFonts w:ascii="Calibri" w:hAnsi="Calibri" w:cs="Calibri"/>
         <w:noProof/>
         <w:sz w:val="22"/>
-        <w:lang w:eastAsia="ja-JP"/>
+        <w:lang w:eastAsia="en-AU"/>
       </w:rPr>
       <mc:AlternateContent>
         <mc:Choice Requires="wps">
@@ -1495,7 +1505,7 @@
         <w:rFonts w:ascii="Calibri" w:hAnsi="Calibri" w:cs="Calibri"/>
         <w:noProof/>
         <w:sz w:val="22"/>
-        <w:lang w:eastAsia="ja-JP"/>
+        <w:lang w:eastAsia="en-AU"/>
       </w:rPr>
       <w:drawing>
         <wp:anchor distT="0" distB="0" distL="114300" distR="114300" simplePos="0" relativeHeight="251656192" behindDoc="0" locked="0" layoutInCell="1" allowOverlap="1">
@@ -1565,7 +1575,7 @@
         <w:rFonts w:ascii="Calibri" w:hAnsi="Calibri" w:cs="Calibri"/>
         <w:noProof/>
         <w:sz w:val="22"/>
-        <w:lang w:eastAsia="ja-JP"/>
+        <w:lang w:eastAsia="en-AU"/>
       </w:rPr>
       <mc:AlternateContent>
         <mc:Choice Requires="wps">

</xml_diff>